<commit_message>
Fixed bugs, created room 2
</commit_message>
<xml_diff>
--- a/Documentation/Milestone 7.docx
+++ b/Documentation/Milestone 7.docx
@@ -153,8 +153,13 @@
             <w:pPr>
               <w:cnfStyle w:val="000000000000" w:firstRow="0" w:lastRow="0" w:firstColumn="0" w:lastColumn="0" w:oddVBand="0" w:evenVBand="0" w:oddHBand="0" w:evenHBand="0" w:firstRowFirstColumn="0" w:firstRowLastColumn="0" w:lastRowFirstColumn="0" w:lastRowLastColumn="0"/>
             </w:pPr>
-            <w:r>
-              <w:t>It’s been a while. Use the other goals as a chance to remember how everything is done.</w:t>
+            <w:proofErr w:type="gramStart"/>
+            <w:r>
+              <w:t>It’s</w:t>
+            </w:r>
+            <w:proofErr w:type="gramEnd"/>
+            <w:r>
+              <w:t xml:space="preserve"> been a while. Use the other goals as a chance to remember how everything is done.</w:t>
             </w:r>
           </w:p>
         </w:tc>
@@ -252,7 +257,15 @@
               <w:cnfStyle w:val="000000000000" w:firstRow="0" w:lastRow="0" w:firstColumn="0" w:lastColumn="0" w:oddVBand="0" w:evenVBand="0" w:oddHBand="0" w:evenHBand="0" w:firstRowFirstColumn="0" w:firstRowLastColumn="0" w:lastRowFirstColumn="0" w:lastRowLastColumn="0"/>
             </w:pPr>
             <w:r>
-              <w:t>Room #1 is pretty barren by design, so should be an easy beginning point for getting back into it.</w:t>
+              <w:t xml:space="preserve">Room #1 is </w:t>
+            </w:r>
+            <w:proofErr w:type="gramStart"/>
+            <w:r>
+              <w:t>pretty barren</w:t>
+            </w:r>
+            <w:proofErr w:type="gramEnd"/>
+            <w:r>
+              <w:t xml:space="preserve"> by design, so should be an easy beginning point for getting back into it.</w:t>
             </w:r>
           </w:p>
         </w:tc>
@@ -345,7 +358,15 @@
     </w:p>
     <w:p>
       <w:r>
-        <w:t>A two week time frame on this one, as life is becoming more stable and Liam is able to dedicate more time to work. However, Liam will have a full week of tutorials from the 26</w:t>
+        <w:t xml:space="preserve">A </w:t>
+      </w:r>
+      <w:proofErr w:type="gramStart"/>
+      <w:r>
+        <w:t>two week</w:t>
+      </w:r>
+      <w:proofErr w:type="gramEnd"/>
+      <w:r>
+        <w:t xml:space="preserve"> time frame on this one, as life is becoming more stable and Liam is able to dedicate more time to work. However, Liam will have a full week of tutorials from the 26</w:t>
       </w:r>
       <w:r>
         <w:rPr>
@@ -363,7 +384,15 @@
         <w:t>th</w:t>
       </w:r>
       <w:r>
-        <w:t>, so best to keep expectations low for the amount of work that can be done as Liam feels out how much he can do in a week.</w:t>
+        <w:t xml:space="preserve">, so best to keep expectations low </w:t>
+      </w:r>
+      <w:proofErr w:type="gramStart"/>
+      <w:r>
+        <w:t>for the amount of</w:t>
+      </w:r>
+      <w:proofErr w:type="gramEnd"/>
+      <w:r>
+        <w:t xml:space="preserve"> work that can be done as Liam feels out how much he can do in a week.</w:t>
       </w:r>
     </w:p>
     <w:tbl>
@@ -678,8 +707,13 @@
               <w:cnfStyle w:val="000000000000" w:firstRow="0" w:lastRow="0" w:firstColumn="0" w:lastColumn="0" w:oddVBand="0" w:evenVBand="0" w:oddHBand="0" w:evenHBand="0" w:firstRowFirstColumn="0" w:firstRowLastColumn="0" w:lastRowFirstColumn="0" w:lastRowLastColumn="0"/>
             </w:pPr>
             <w:r>
-              <w:t>Stay still</w:t>
-            </w:r>
+              <w:t xml:space="preserve">Stay </w:t>
+            </w:r>
+            <w:proofErr w:type="gramStart"/>
+            <w:r>
+              <w:t>still</w:t>
+            </w:r>
+            <w:proofErr w:type="gramEnd"/>
           </w:p>
           <w:p>
             <w:pPr>
@@ -824,7 +858,19 @@
         </w:numPr>
       </w:pPr>
       <w:r>
-        <w:t>Lost Shades: (the ones from last week)</w:t>
+        <w:t>Ghoul</w:t>
+      </w:r>
+      <w:r>
+        <w:t>ie</w:t>
+      </w:r>
+      <w:r>
+        <w:t xml:space="preserve"> bo</w:t>
+      </w:r>
+      <w:r>
+        <w:t>y</w:t>
+      </w:r>
+      <w:r>
+        <w:t>: (the ones from last week)</w:t>
       </w:r>
     </w:p>
     <w:p>
@@ -915,6 +961,64 @@
       <w:pPr>
         <w:pStyle w:val="ListParagraph"/>
         <w:numPr>
+          <w:ilvl w:val="1"/>
+          <w:numId w:val="3"/>
+        </w:numPr>
+      </w:pPr>
+      <w:r>
+        <w:t>Audio</w:t>
+      </w:r>
+    </w:p>
+    <w:p>
+      <w:pPr>
+        <w:pStyle w:val="ListParagraph"/>
+        <w:numPr>
+          <w:ilvl w:val="2"/>
+          <w:numId w:val="3"/>
+        </w:numPr>
+      </w:pPr>
+      <w:r>
+        <w:t>Crunchy blood</w:t>
+      </w:r>
+    </w:p>
+    <w:p>
+      <w:pPr>
+        <w:pStyle w:val="ListParagraph"/>
+        <w:numPr>
+          <w:ilvl w:val="2"/>
+          <w:numId w:val="3"/>
+        </w:numPr>
+      </w:pPr>
+      <w:r>
+        <w:t xml:space="preserve">Screams when he sees </w:t>
+      </w:r>
+      <w:proofErr w:type="gramStart"/>
+      <w:r>
+        <w:t>you</w:t>
+      </w:r>
+      <w:proofErr w:type="gramEnd"/>
+    </w:p>
+    <w:p>
+      <w:pPr>
+        <w:pStyle w:val="ListParagraph"/>
+        <w:numPr>
+          <w:ilvl w:val="2"/>
+          <w:numId w:val="3"/>
+        </w:numPr>
+      </w:pPr>
+      <w:r>
+        <w:t xml:space="preserve">Wing sounds when </w:t>
+      </w:r>
+      <w:proofErr w:type="gramStart"/>
+      <w:r>
+        <w:t>flapping</w:t>
+      </w:r>
+      <w:proofErr w:type="gramEnd"/>
+    </w:p>
+    <w:p>
+      <w:pPr>
+        <w:pStyle w:val="ListParagraph"/>
+        <w:numPr>
           <w:ilvl w:val="0"/>
           <w:numId w:val="3"/>
         </w:numPr>
@@ -932,6 +1036,7 @@
         </w:numPr>
       </w:pPr>
       <w:r>
+        <w:lastRenderedPageBreak/>
         <w:t xml:space="preserve">Like </w:t>
       </w:r>
       <w:proofErr w:type="spellStart"/>
@@ -988,7 +1093,6 @@
         </w:numPr>
       </w:pPr>
       <w:r>
-        <w:lastRenderedPageBreak/>
         <w:t>Neutral</w:t>
       </w:r>
     </w:p>
@@ -1022,6 +1126,18 @@
       </w:r>
     </w:p>
     <w:p>
+      <w:pPr>
+        <w:pStyle w:val="ListParagraph"/>
+        <w:numPr>
+          <w:ilvl w:val="2"/>
+          <w:numId w:val="3"/>
+        </w:numPr>
+      </w:pPr>
+      <w:r>
+        <w:t>Death animation</w:t>
+      </w:r>
+    </w:p>
+    <w:p>
       <w:r>
         <w:br w:type="page"/>
       </w:r>
@@ -1065,8 +1181,13 @@
         </w:numPr>
       </w:pPr>
       <w:r>
-        <w:t>Teaches the player how to play</w:t>
-      </w:r>
+        <w:t xml:space="preserve">Teaches the player how to </w:t>
+      </w:r>
+      <w:proofErr w:type="gramStart"/>
+      <w:r>
+        <w:t>play</w:t>
+      </w:r>
+      <w:proofErr w:type="gramEnd"/>
     </w:p>
     <w:p>
       <w:pPr>
@@ -1089,8 +1210,13 @@
         </w:numPr>
       </w:pPr>
       <w:r>
-        <w:t>Tutorial character – teaches you how to play while adding personality</w:t>
-      </w:r>
+        <w:t xml:space="preserve">Tutorial character – teaches you how to play while adding </w:t>
+      </w:r>
+      <w:proofErr w:type="gramStart"/>
+      <w:r>
+        <w:t>personality</w:t>
+      </w:r>
+      <w:proofErr w:type="gramEnd"/>
     </w:p>
     <w:p>
       <w:pPr>
@@ -1113,7 +1239,15 @@
         </w:numPr>
       </w:pPr>
       <w:r>
-        <w:t>Platforming – not many platforming abilities, should not be the main focus?</w:t>
+        <w:t xml:space="preserve">Platforming – not many platforming abilities, should not be the </w:t>
+      </w:r>
+      <w:proofErr w:type="gramStart"/>
+      <w:r>
+        <w:t>main focus</w:t>
+      </w:r>
+      <w:proofErr w:type="gramEnd"/>
+      <w:r>
+        <w:t>?</w:t>
       </w:r>
     </w:p>
     <w:p>
@@ -1137,8 +1271,13 @@
         </w:numPr>
       </w:pPr>
       <w:r>
-        <w:t>Enemies – teach you how to block/parry/dash/jump over obstacles</w:t>
-      </w:r>
+        <w:t xml:space="preserve">Enemies – teach you how to block/parry/dash/jump over </w:t>
+      </w:r>
+      <w:proofErr w:type="gramStart"/>
+      <w:r>
+        <w:t>obstacles</w:t>
+      </w:r>
+      <w:proofErr w:type="gramEnd"/>
     </w:p>
     <w:p/>
     <w:p>
@@ -1167,7 +1306,15 @@
         </w:numPr>
       </w:pPr>
       <w:r>
-        <w:t>The characters mention this right from the beginning – you’ve done this before</w:t>
+        <w:t xml:space="preserve">The characters mention this right from the beginning – </w:t>
+      </w:r>
+      <w:proofErr w:type="gramStart"/>
+      <w:r>
+        <w:t>you’ve</w:t>
+      </w:r>
+      <w:proofErr w:type="gramEnd"/>
+      <w:r>
+        <w:t xml:space="preserve"> done this before</w:t>
       </w:r>
     </w:p>
     <w:p>
@@ -1191,7 +1338,15 @@
         </w:numPr>
       </w:pPr>
       <w:r>
-        <w:t>Characters are aware of how many times you’ve died (e.g. through a singleton script that takes note of all the things you’ve done in the game)</w:t>
+        <w:t>Characters are aware of how many times you’ve died (</w:t>
+      </w:r>
+      <w:proofErr w:type="gramStart"/>
+      <w:r>
+        <w:t>e.g.</w:t>
+      </w:r>
+      <w:proofErr w:type="gramEnd"/>
+      <w:r>
+        <w:t xml:space="preserve"> through a singleton script that takes note of all the things you’ve done in the game)</w:t>
       </w:r>
     </w:p>
     <w:p>
@@ -1251,8 +1406,13 @@
     </w:p>
     <w:p>
       <w:r>
-        <w:t>Tut = player spawn. Meets the Prisoner</w:t>
-      </w:r>
+        <w:t xml:space="preserve">Tut = player spawn. Meets the </w:t>
+      </w:r>
+      <w:proofErr w:type="gramStart"/>
+      <w:r>
+        <w:t>Prisoner</w:t>
+      </w:r>
+      <w:proofErr w:type="gramEnd"/>
     </w:p>
     <w:p>
       <w:r>

</xml_diff>